<commit_message>
changes in the resume
</commit_message>
<xml_diff>
--- a/pdf/Nitesh-Mishra.docx
+++ b/pdf/Nitesh-Mishra.docx
@@ -11,7 +11,8 @@
       <w:tblGrid>
         <w:gridCol w:w="3348"/>
         <w:gridCol w:w="2693"/>
-        <w:gridCol w:w="1707"/>
+        <w:gridCol w:w="817"/>
+        <w:gridCol w:w="890"/>
         <w:gridCol w:w="1050"/>
         <w:gridCol w:w="3028"/>
       </w:tblGrid>
@@ -22,7 +23,7 @@
         <w:tc>
           <w:tcPr>
             <w:tcW w:w="7748" w:type="dxa"/>
-            <w:gridSpan w:val="3"/>
+            <w:gridSpan w:val="4"/>
             <w:shd w:val="clear" w:color="auto" w:fill="auto"/>
           </w:tcPr>
           <w:p>
@@ -88,7 +89,34 @@
                 <w:sz w:val="22"/>
                 <w:szCs w:val="22"/>
               </w:rPr>
-              <w:t xml:space="preserve">604 Laurel Building  </w:t>
+              <w:t>28</w:t>
+            </w:r>
+            <w:r>
+              <w:rPr>
+                <w:rFonts w:ascii="Arial" w:eastAsia="Arial" w:hAnsi="Arial" w:cs="Arial"/>
+                <w:color w:val="00000A"/>
+                <w:sz w:val="22"/>
+                <w:szCs w:val="22"/>
+              </w:rPr>
+              <w:t xml:space="preserve"> </w:t>
+            </w:r>
+            <w:r>
+              <w:rPr>
+                <w:rFonts w:ascii="Arial" w:eastAsia="Arial" w:hAnsi="Arial" w:cs="Arial"/>
+                <w:color w:val="00000A"/>
+                <w:sz w:val="22"/>
+                <w:szCs w:val="22"/>
+              </w:rPr>
+              <w:t>Rajkamal</w:t>
+            </w:r>
+            <w:r>
+              <w:rPr>
+                <w:rFonts w:ascii="Arial" w:eastAsia="Arial" w:hAnsi="Arial" w:cs="Arial"/>
+                <w:color w:val="00000A"/>
+                <w:sz w:val="22"/>
+                <w:szCs w:val="22"/>
+              </w:rPr>
+              <w:t xml:space="preserve"> Building  </w:t>
             </w:r>
           </w:p>
         </w:tc>
@@ -100,7 +128,7 @@
         <w:tc>
           <w:tcPr>
             <w:tcW w:w="7748" w:type="dxa"/>
-            <w:gridSpan w:val="3"/>
+            <w:gridSpan w:val="4"/>
             <w:shd w:val="clear" w:color="auto" w:fill="auto"/>
           </w:tcPr>
           <w:p>
@@ -152,7 +180,34 @@
                 <w:sz w:val="22"/>
                 <w:szCs w:val="22"/>
               </w:rPr>
-              <w:t xml:space="preserve"> Powai Mumbai, 400072, India</w:t>
+              <w:t xml:space="preserve"> </w:t>
+            </w:r>
+            <w:r>
+              <w:rPr>
+                <w:rFonts w:ascii="Arial" w:eastAsia="Arial" w:hAnsi="Arial" w:cs="Arial"/>
+                <w:color w:val="00000A"/>
+                <w:sz w:val="22"/>
+                <w:szCs w:val="22"/>
+              </w:rPr>
+              <w:t xml:space="preserve">Marol Naka, </w:t>
+            </w:r>
+            <w:r>
+              <w:rPr>
+                <w:rFonts w:ascii="Arial" w:eastAsia="Arial" w:hAnsi="Arial" w:cs="Arial"/>
+                <w:color w:val="00000A"/>
+                <w:sz w:val="22"/>
+                <w:szCs w:val="22"/>
+              </w:rPr>
+              <w:t>Mumbai, 400059</w:t>
+            </w:r>
+            <w:r>
+              <w:rPr>
+                <w:rFonts w:ascii="Arial" w:eastAsia="Arial" w:hAnsi="Arial" w:cs="Arial"/>
+                <w:color w:val="00000A"/>
+                <w:sz w:val="22"/>
+                <w:szCs w:val="22"/>
+              </w:rPr>
+              <w:t>, India</w:t>
             </w:r>
           </w:p>
         </w:tc>
@@ -164,7 +219,7 @@
         <w:tc>
           <w:tcPr>
             <w:tcW w:w="7748" w:type="dxa"/>
-            <w:gridSpan w:val="3"/>
+            <w:gridSpan w:val="4"/>
             <w:shd w:val="clear" w:color="auto" w:fill="auto"/>
           </w:tcPr>
           <w:p>
@@ -271,7 +326,7 @@
         <w:tc>
           <w:tcPr>
             <w:tcW w:w="5785" w:type="dxa"/>
-            <w:gridSpan w:val="3"/>
+            <w:gridSpan w:val="4"/>
             <w:shd w:val="clear" w:color="auto" w:fill="auto"/>
           </w:tcPr>
           <w:p>
@@ -290,9 +345,10 @@
         </w:trPr>
         <w:tc>
           <w:tcPr>
-            <w:tcW w:w="6041" w:type="dxa"/>
-            <w:gridSpan w:val="2"/>
-            <w:shd w:val="clear" w:color="auto" w:fill="auto"/>
+            <w:tcW w:w="6858" w:type="dxa"/>
+            <w:gridSpan w:val="3"/>
+            <w:shd w:val="clear" w:color="auto" w:fill="auto"/>
+            <w:vAlign w:val="center"/>
           </w:tcPr>
           <w:p>
             <w:pPr>
@@ -323,13 +379,13 @@
                 <w:rFonts w:ascii="Arial" w:eastAsia="Arial" w:hAnsi="Arial" w:cs="Arial"/>
                 <w:color w:val="00000A"/>
               </w:rPr>
-              <w:t>Full Stack Web Development.</w:t>
-            </w:r>
-          </w:p>
-        </w:tc>
-        <w:tc>
-          <w:tcPr>
-            <w:tcW w:w="5785" w:type="dxa"/>
+              <w:t>Full Stack Web Development</w:t>
+            </w:r>
+          </w:p>
+        </w:tc>
+        <w:tc>
+          <w:tcPr>
+            <w:tcW w:w="4968" w:type="dxa"/>
             <w:gridSpan w:val="3"/>
             <w:shd w:val="clear" w:color="auto" w:fill="auto"/>
           </w:tcPr>
@@ -365,7 +421,7 @@
         <w:tc>
           <w:tcPr>
             <w:tcW w:w="5785" w:type="dxa"/>
-            <w:gridSpan w:val="3"/>
+            <w:gridSpan w:val="4"/>
             <w:shd w:val="clear" w:color="auto" w:fill="auto"/>
           </w:tcPr>
           <w:p>
@@ -374,6 +430,68 @@
                 <w:tab w:val="left" w:pos="1875"/>
               </w:tabs>
               <w:spacing w:after="0"/>
+            </w:pPr>
+          </w:p>
+        </w:tc>
+      </w:tr>
+      <w:tr>
+        <w:trPr>
+          <w:cantSplit/>
+          <w:trHeight w:val="383"/>
+        </w:trPr>
+        <w:tc>
+          <w:tcPr>
+            <w:tcW w:w="11826" w:type="dxa"/>
+            <w:gridSpan w:val="6"/>
+            <w:shd w:val="clear" w:color="auto" w:fill="auto"/>
+          </w:tcPr>
+          <w:p>
+            <w:pPr>
+              <w:pStyle w:val="LO-normal"/>
+              <w:rPr>
+                <w:rFonts w:ascii="Arial" w:eastAsia="Arial" w:hAnsi="Arial" w:cs="Arial"/>
+                <w:b/>
+                <w:i/>
+                <w:color w:val="00000A"/>
+                <w:sz w:val="22"/>
+                <w:szCs w:val="22"/>
+              </w:rPr>
+            </w:pPr>
+            <w:r>
+              <w:rPr>
+                <w:rFonts w:ascii="Arial" w:eastAsia="Arial" w:hAnsi="Arial" w:cs="Arial"/>
+                <w:b/>
+                <w:i/>
+                <w:color w:val="00000A"/>
+                <w:sz w:val="22"/>
+                <w:szCs w:val="22"/>
+                <w:u w:val="single"/>
+              </w:rPr>
+              <w:t>Experience</w:t>
+            </w:r>
+            <w:r>
+              <w:rPr>
+                <w:rFonts w:ascii="Arial" w:eastAsia="Arial" w:hAnsi="Arial" w:cs="Arial"/>
+                <w:b/>
+                <w:i/>
+                <w:color w:val="00000A"/>
+                <w:sz w:val="22"/>
+                <w:szCs w:val="22"/>
+              </w:rPr>
+              <w:t>:</w:t>
+            </w:r>
+          </w:p>
+          <w:p>
+            <w:pPr>
+              <w:pStyle w:val="LO-normal"/>
+              <w:rPr>
+                <w:rFonts w:ascii="Arial" w:eastAsia="Arial" w:hAnsi="Arial" w:cs="Arial"/>
+                <w:b/>
+                <w:i/>
+                <w:color w:val="00000A"/>
+                <w:sz w:val="22"/>
+                <w:szCs w:val="22"/>
+              </w:rPr>
             </w:pPr>
           </w:p>
         </w:tc>
@@ -385,52 +503,54 @@
         <w:tc>
           <w:tcPr>
             <w:tcW w:w="11826" w:type="dxa"/>
-            <w:gridSpan w:val="5"/>
-            <w:shd w:val="clear" w:color="auto" w:fill="auto"/>
-          </w:tcPr>
-          <w:p>
-            <w:pPr>
-              <w:pStyle w:val="LO-normal"/>
-              <w:rPr>
-                <w:rFonts w:ascii="Arial" w:eastAsia="Arial" w:hAnsi="Arial" w:cs="Arial"/>
-                <w:b/>
-                <w:i/>
-                <w:color w:val="00000A"/>
-                <w:sz w:val="22"/>
-                <w:szCs w:val="22"/>
-              </w:rPr>
-            </w:pPr>
-            <w:r>
-              <w:rPr>
-                <w:rFonts w:ascii="Arial" w:eastAsia="Arial" w:hAnsi="Arial" w:cs="Arial"/>
-                <w:b/>
-                <w:i/>
-                <w:color w:val="00000A"/>
-                <w:sz w:val="22"/>
-                <w:szCs w:val="22"/>
-                <w:u w:val="single"/>
-              </w:rPr>
-              <w:t>Experience</w:t>
-            </w:r>
-            <w:r>
-              <w:rPr>
-                <w:rFonts w:ascii="Arial" w:eastAsia="Arial" w:hAnsi="Arial" w:cs="Arial"/>
-                <w:b/>
-                <w:i/>
-                <w:color w:val="00000A"/>
-                <w:sz w:val="22"/>
-                <w:szCs w:val="22"/>
-              </w:rPr>
-              <w:t>:</w:t>
-            </w:r>
-          </w:p>
+            <w:gridSpan w:val="6"/>
+            <w:shd w:val="clear" w:color="auto" w:fill="auto"/>
+          </w:tcPr>
           <w:p>
             <w:pPr>
               <w:tabs>
                 <w:tab w:val="left" w:pos="1875"/>
               </w:tabs>
               <w:spacing w:after="0"/>
-            </w:pPr>
+              <w:rPr>
+                <w:rFonts w:ascii="Arial" w:eastAsia="Arial" w:hAnsi="Arial" w:cs="Arial"/>
+                <w:color w:val="00000A"/>
+              </w:rPr>
+            </w:pPr>
+            <w:r>
+              <w:rPr>
+                <w:rFonts w:ascii="Arial" w:eastAsia="Arial" w:hAnsi="Arial" w:cs="Arial"/>
+                <w:b/>
+                <w:color w:val="00000A"/>
+              </w:rPr>
+              <w:t>Full Stack  ROR Developer (</w:t>
+            </w:r>
+            <w:hyperlink r:id="rId7" w:history="1">
+              <w:r>
+                <w:rPr>
+                  <w:rStyle w:val="Hyperlink"/>
+                  <w:rFonts w:ascii="Arial" w:eastAsia="Arial" w:hAnsi="Arial" w:cs="Arial"/>
+                  <w:b/>
+                </w:rPr>
+                <w:t>Hashtag Loyalty</w:t>
+              </w:r>
+            </w:hyperlink>
+            <w:r>
+              <w:rPr>
+                <w:rFonts w:ascii="Arial" w:eastAsia="Arial" w:hAnsi="Arial" w:cs="Arial"/>
+                <w:b/>
+                <w:color w:val="00000A"/>
+              </w:rPr>
+              <w:t xml:space="preserve">)                                                   </w:t>
+            </w:r>
+            <w:r>
+              <w:rPr>
+                <w:rFonts w:ascii="Arial" w:eastAsia="Arial" w:hAnsi="Arial" w:cs="Arial"/>
+                <w:b/>
+                <w:color w:val="00000A"/>
+              </w:rPr>
+              <w:t>Oct 2015 - present</w:t>
+            </w:r>
           </w:p>
         </w:tc>
       </w:tr>
@@ -441,35 +561,207 @@
         <w:tc>
           <w:tcPr>
             <w:tcW w:w="11826" w:type="dxa"/>
-            <w:gridSpan w:val="5"/>
-            <w:shd w:val="clear" w:color="auto" w:fill="auto"/>
-          </w:tcPr>
-          <w:p>
-            <w:pPr>
-              <w:tabs>
-                <w:tab w:val="left" w:pos="1875"/>
-              </w:tabs>
-              <w:spacing w:after="0"/>
-              <w:rPr>
-                <w:rFonts w:ascii="Arial" w:eastAsia="Arial" w:hAnsi="Arial" w:cs="Arial"/>
-                <w:color w:val="00000A"/>
-              </w:rPr>
-            </w:pPr>
-            <w:r>
-              <w:rPr>
-                <w:rFonts w:ascii="Arial" w:eastAsia="Arial" w:hAnsi="Arial" w:cs="Arial"/>
-                <w:b/>
-                <w:color w:val="00000A"/>
-              </w:rPr>
-              <w:t xml:space="preserve">Full Stack  ROR Developer (Hashtag Loyalty)                                                   </w:t>
-            </w:r>
-            <w:r>
-              <w:rPr>
-                <w:rFonts w:ascii="Arial" w:eastAsia="Arial" w:hAnsi="Arial" w:cs="Arial"/>
-                <w:b/>
-                <w:color w:val="00000A"/>
-              </w:rPr>
-              <w:t>Oct 2015 - present</w:t>
+            <w:gridSpan w:val="6"/>
+            <w:shd w:val="clear" w:color="auto" w:fill="auto"/>
+          </w:tcPr>
+          <w:p>
+            <w:pPr>
+              <w:pStyle w:val="LO-normal"/>
+              <w:numPr>
+                <w:ilvl w:val="0"/>
+                <w:numId w:val="1"/>
+              </w:numPr>
+              <w:rPr>
+                <w:rStyle w:val="tl8wme"/>
+                <w:rFonts w:ascii="Arial" w:hAnsi="Arial" w:cs="Arial"/>
+                <w:sz w:val="22"/>
+                <w:szCs w:val="22"/>
+              </w:rPr>
+            </w:pPr>
+            <w:r>
+              <w:rPr>
+                <w:rStyle w:val="tl8wme"/>
+                <w:rFonts w:ascii="Arial" w:hAnsi="Arial" w:cs="Arial"/>
+                <w:sz w:val="22"/>
+                <w:szCs w:val="22"/>
+              </w:rPr>
+              <w:t>W</w:t>
+            </w:r>
+            <w:r>
+              <w:rPr>
+                <w:rStyle w:val="tl8wme"/>
+                <w:rFonts w:ascii="Arial" w:hAnsi="Arial" w:cs="Arial"/>
+                <w:sz w:val="22"/>
+                <w:szCs w:val="22"/>
+              </w:rPr>
+              <w:t>orked on database design</w:t>
+            </w:r>
+          </w:p>
+          <w:p>
+            <w:pPr>
+              <w:pStyle w:val="LO-normal"/>
+              <w:numPr>
+                <w:ilvl w:val="0"/>
+                <w:numId w:val="1"/>
+              </w:numPr>
+              <w:rPr>
+                <w:rStyle w:val="tl8wme"/>
+                <w:rFonts w:ascii="Arial" w:hAnsi="Arial" w:cs="Arial"/>
+                <w:sz w:val="22"/>
+                <w:szCs w:val="22"/>
+              </w:rPr>
+            </w:pPr>
+            <w:r>
+              <w:rPr>
+                <w:rStyle w:val="tl8wme"/>
+                <w:rFonts w:ascii="Arial" w:hAnsi="Arial" w:cs="Arial"/>
+                <w:sz w:val="22"/>
+                <w:szCs w:val="22"/>
+              </w:rPr>
+              <w:t xml:space="preserve">API’s for </w:t>
+            </w:r>
+            <w:r>
+              <w:rPr>
+                <w:rStyle w:val="tl8wme"/>
+                <w:rFonts w:ascii="Arial" w:hAnsi="Arial" w:cs="Arial"/>
+                <w:sz w:val="22"/>
+                <w:szCs w:val="22"/>
+              </w:rPr>
+              <w:t>both</w:t>
+            </w:r>
+            <w:r>
+              <w:rPr>
+                <w:rStyle w:val="tl8wme"/>
+                <w:rFonts w:ascii="Arial" w:hAnsi="Arial" w:cs="Arial"/>
+                <w:sz w:val="22"/>
+                <w:szCs w:val="22"/>
+              </w:rPr>
+              <w:t xml:space="preserve"> merchant dashboard and mobile</w:t>
+            </w:r>
+          </w:p>
+          <w:p>
+            <w:pPr>
+              <w:pStyle w:val="LO-normal"/>
+              <w:numPr>
+                <w:ilvl w:val="0"/>
+                <w:numId w:val="1"/>
+              </w:numPr>
+              <w:rPr>
+                <w:rStyle w:val="tl8wme"/>
+                <w:rFonts w:ascii="Arial" w:hAnsi="Arial" w:cs="Arial"/>
+                <w:sz w:val="22"/>
+                <w:szCs w:val="22"/>
+              </w:rPr>
+            </w:pPr>
+            <w:r>
+              <w:rPr>
+                <w:rStyle w:val="tl8wme"/>
+                <w:rFonts w:ascii="Arial" w:hAnsi="Arial" w:cs="Arial"/>
+                <w:sz w:val="22"/>
+                <w:szCs w:val="22"/>
+              </w:rPr>
+              <w:t>R</w:t>
+            </w:r>
+            <w:r>
+              <w:rPr>
+                <w:rStyle w:val="tl8wme"/>
+                <w:rFonts w:ascii="Arial" w:hAnsi="Arial" w:cs="Arial"/>
+                <w:sz w:val="22"/>
+                <w:szCs w:val="22"/>
+              </w:rPr>
+              <w:t>eport generation with graphs</w:t>
+            </w:r>
+          </w:p>
+          <w:p>
+            <w:pPr>
+              <w:pStyle w:val="LO-normal"/>
+              <w:numPr>
+                <w:ilvl w:val="0"/>
+                <w:numId w:val="1"/>
+              </w:numPr>
+              <w:rPr>
+                <w:rStyle w:val="tl8wme"/>
+                <w:rFonts w:ascii="Arial" w:hAnsi="Arial" w:cs="Arial"/>
+                <w:sz w:val="22"/>
+                <w:szCs w:val="22"/>
+              </w:rPr>
+            </w:pPr>
+            <w:r>
+              <w:rPr>
+                <w:rStyle w:val="tl8wme"/>
+                <w:rFonts w:ascii="Arial" w:hAnsi="Arial" w:cs="Arial"/>
+                <w:sz w:val="22"/>
+                <w:szCs w:val="22"/>
+              </w:rPr>
+              <w:t>User analytics and</w:t>
+            </w:r>
+            <w:r>
+              <w:rPr>
+                <w:rStyle w:val="tl8wme"/>
+                <w:rFonts w:ascii="Arial" w:hAnsi="Arial" w:cs="Arial"/>
+                <w:sz w:val="22"/>
+                <w:szCs w:val="22"/>
+              </w:rPr>
+              <w:t xml:space="preserve"> code optimization</w:t>
+            </w:r>
+          </w:p>
+          <w:p>
+            <w:pPr>
+              <w:pStyle w:val="LO-normal"/>
+              <w:numPr>
+                <w:ilvl w:val="0"/>
+                <w:numId w:val="1"/>
+              </w:numPr>
+              <w:rPr>
+                <w:rFonts w:ascii="Arial" w:hAnsi="Arial" w:cs="Arial"/>
+                <w:sz w:val="22"/>
+                <w:szCs w:val="22"/>
+              </w:rPr>
+            </w:pPr>
+            <w:r>
+              <w:rPr>
+                <w:rStyle w:val="tl8wme"/>
+                <w:rFonts w:ascii="Arial" w:hAnsi="Arial" w:cs="Arial"/>
+                <w:sz w:val="22"/>
+                <w:szCs w:val="22"/>
+              </w:rPr>
+              <w:t>S</w:t>
+            </w:r>
+            <w:r>
+              <w:rPr>
+                <w:rStyle w:val="tl8wme"/>
+                <w:rFonts w:ascii="Arial" w:hAnsi="Arial" w:cs="Arial"/>
+                <w:sz w:val="22"/>
+                <w:szCs w:val="22"/>
+              </w:rPr>
+              <w:t xml:space="preserve">etup </w:t>
+            </w:r>
+            <w:r>
+              <w:rPr>
+                <w:rStyle w:val="tl8wme"/>
+                <w:rFonts w:ascii="Arial" w:hAnsi="Arial" w:cs="Arial"/>
+                <w:sz w:val="22"/>
+                <w:szCs w:val="22"/>
+              </w:rPr>
+              <w:t>cloud</w:t>
+            </w:r>
+            <w:r>
+              <w:rPr>
+                <w:rStyle w:val="tl8wme"/>
+                <w:rFonts w:ascii="Arial" w:hAnsi="Arial" w:cs="Arial"/>
+                <w:sz w:val="22"/>
+                <w:szCs w:val="22"/>
+              </w:rPr>
+              <w:t xml:space="preserve"> architecture on AWS</w:t>
+            </w:r>
+            <w:r>
+              <w:rPr>
+                <w:rFonts w:ascii="Arial" w:eastAsia="Arial" w:hAnsi="Arial" w:cs="Arial"/>
+                <w:color w:val="00000A"/>
+                <w:sz w:val="22"/>
+                <w:szCs w:val="22"/>
+              </w:rPr>
+              <w:t>.</w:t>
             </w:r>
           </w:p>
         </w:tc>
@@ -481,49 +773,18 @@
         <w:tc>
           <w:tcPr>
             <w:tcW w:w="11826" w:type="dxa"/>
-            <w:gridSpan w:val="5"/>
+            <w:gridSpan w:val="6"/>
             <w:shd w:val="clear" w:color="auto" w:fill="auto"/>
           </w:tcPr>
           <w:p>
             <w:pPr>
               <w:pStyle w:val="LO-normal"/>
-              <w:numPr>
-                <w:ilvl w:val="0"/>
-                <w:numId w:val="1"/>
-              </w:numPr>
-              <w:rPr>
-                <w:rFonts w:ascii="Arial" w:hAnsi="Arial" w:cs="Arial"/>
-                <w:sz w:val="22"/>
-                <w:szCs w:val="22"/>
-              </w:rPr>
-            </w:pPr>
-            <w:r>
-              <w:rPr>
-                <w:rStyle w:val="tl8wme"/>
-                <w:rFonts w:ascii="Arial" w:hAnsi="Arial" w:cs="Arial"/>
-                <w:sz w:val="22"/>
-                <w:szCs w:val="22"/>
-              </w:rPr>
-              <w:t>W</w:t>
-            </w:r>
-            <w:r>
-              <w:rPr>
-                <w:rStyle w:val="tl8wme"/>
-                <w:rFonts w:ascii="Arial" w:hAnsi="Arial" w:cs="Arial"/>
-                <w:sz w:val="22"/>
-                <w:szCs w:val="22"/>
-              </w:rPr>
-              <w:t>orked on designing database, report generation with graphs, user analytics, code optimization and maintaining cloud infrastructure</w:t>
-            </w:r>
-            <w:r>
-              <w:rPr>
-                <w:rFonts w:ascii="Arial" w:eastAsia="Arial" w:hAnsi="Arial" w:cs="Arial"/>
-                <w:color w:val="00000A"/>
-                <w:sz w:val="22"/>
-                <w:szCs w:val="22"/>
-              </w:rPr>
-              <w:t>.</w:t>
-            </w:r>
+              <w:rPr>
+                <w:rFonts w:ascii="Arial" w:hAnsi="Arial" w:cs="Arial"/>
+                <w:sz w:val="22"/>
+                <w:szCs w:val="22"/>
+              </w:rPr>
+            </w:pPr>
           </w:p>
         </w:tc>
       </w:tr>
@@ -534,18 +795,81 @@
         <w:tc>
           <w:tcPr>
             <w:tcW w:w="11826" w:type="dxa"/>
-            <w:gridSpan w:val="5"/>
+            <w:gridSpan w:val="6"/>
             <w:shd w:val="clear" w:color="auto" w:fill="auto"/>
           </w:tcPr>
           <w:p>
             <w:pPr>
               <w:pStyle w:val="LO-normal"/>
               <w:rPr>
-                <w:rFonts w:ascii="Arial" w:hAnsi="Arial" w:cs="Arial"/>
-                <w:sz w:val="22"/>
-                <w:szCs w:val="22"/>
-              </w:rPr>
-            </w:pPr>
+                <w:rFonts w:ascii="Arial" w:eastAsia="Arial" w:hAnsi="Arial" w:cs="Arial"/>
+                <w:color w:val="00000A"/>
+                <w:sz w:val="22"/>
+                <w:szCs w:val="22"/>
+              </w:rPr>
+            </w:pPr>
+            <w:r>
+              <w:rPr>
+                <w:rFonts w:ascii="Arial" w:eastAsia="Arial" w:hAnsi="Arial" w:cs="Arial"/>
+                <w:b/>
+                <w:color w:val="00000A"/>
+                <w:sz w:val="22"/>
+                <w:szCs w:val="22"/>
+              </w:rPr>
+              <w:t xml:space="preserve">Developer and System Administrator (IIPS-DAVV University)                        </w:t>
+            </w:r>
+            <w:r>
+              <w:rPr>
+                <w:rFonts w:ascii="Arial" w:eastAsia="Arial" w:hAnsi="Arial" w:cs="Arial"/>
+                <w:b/>
+                <w:color w:val="00000A"/>
+                <w:sz w:val="22"/>
+                <w:szCs w:val="22"/>
+              </w:rPr>
+              <w:t>July 2014 - Aug 2015</w:t>
+            </w:r>
+          </w:p>
+          <w:p>
+            <w:pPr>
+              <w:pStyle w:val="LO-normal"/>
+              <w:numPr>
+                <w:ilvl w:val="0"/>
+                <w:numId w:val="8"/>
+              </w:numPr>
+              <w:rPr>
+                <w:rFonts w:ascii="Arial" w:eastAsia="Arial" w:hAnsi="Arial" w:cs="Arial"/>
+                <w:color w:val="00000A"/>
+                <w:sz w:val="22"/>
+                <w:szCs w:val="22"/>
+              </w:rPr>
+            </w:pPr>
+            <w:r>
+              <w:rPr>
+                <w:rFonts w:ascii="Arial" w:eastAsia="Arial" w:hAnsi="Arial" w:cs="Arial"/>
+                <w:color w:val="00000A"/>
+                <w:sz w:val="22"/>
+                <w:szCs w:val="22"/>
+              </w:rPr>
+              <w:t>Worked on desktop and web based project</w:t>
+            </w:r>
+            <w:r>
+              <w:rPr>
+                <w:rFonts w:ascii="Arial" w:eastAsia="Arial" w:hAnsi="Arial" w:cs="Arial"/>
+                <w:color w:val="00000A"/>
+                <w:sz w:val="22"/>
+                <w:szCs w:val="22"/>
+              </w:rPr>
+              <w:t>s</w:t>
+            </w:r>
+            <w:r>
+              <w:rPr>
+                <w:rFonts w:ascii="Arial" w:eastAsia="Arial" w:hAnsi="Arial" w:cs="Arial"/>
+                <w:color w:val="00000A"/>
+                <w:sz w:val="22"/>
+                <w:szCs w:val="22"/>
+              </w:rPr>
+              <w:t xml:space="preserve"> and maintaining cloud infrastructure.</w:t>
+            </w:r>
           </w:p>
         </w:tc>
       </w:tr>
@@ -556,92 +880,7 @@
         <w:tc>
           <w:tcPr>
             <w:tcW w:w="11826" w:type="dxa"/>
-            <w:gridSpan w:val="5"/>
-            <w:shd w:val="clear" w:color="auto" w:fill="auto"/>
-          </w:tcPr>
-          <w:p>
-            <w:pPr>
-              <w:pStyle w:val="LO-normal"/>
-              <w:rPr>
-                <w:rFonts w:ascii="Arial" w:eastAsia="Arial" w:hAnsi="Arial" w:cs="Arial"/>
-                <w:color w:val="00000A"/>
-                <w:sz w:val="22"/>
-                <w:szCs w:val="22"/>
-              </w:rPr>
-            </w:pPr>
-            <w:r>
-              <w:rPr>
-                <w:rFonts w:ascii="Arial" w:eastAsia="Arial" w:hAnsi="Arial" w:cs="Arial"/>
-                <w:b/>
-                <w:color w:val="00000A"/>
-                <w:sz w:val="22"/>
-                <w:szCs w:val="22"/>
-              </w:rPr>
-              <w:t xml:space="preserve">Developer and System Administrator (IIPS-DAVV University)                        </w:t>
-            </w:r>
-            <w:r>
-              <w:rPr>
-                <w:rFonts w:ascii="Arial" w:eastAsia="Arial" w:hAnsi="Arial" w:cs="Arial"/>
-                <w:b/>
-                <w:color w:val="00000A"/>
-                <w:sz w:val="22"/>
-                <w:szCs w:val="22"/>
-              </w:rPr>
-              <w:t>July 2014 - Aug 2015</w:t>
-            </w:r>
-          </w:p>
-          <w:p>
-            <w:pPr>
-              <w:pStyle w:val="LO-normal"/>
-              <w:numPr>
-                <w:ilvl w:val="0"/>
-                <w:numId w:val="8"/>
-              </w:numPr>
-              <w:rPr>
-                <w:rFonts w:ascii="Arial" w:eastAsia="Arial" w:hAnsi="Arial" w:cs="Arial"/>
-                <w:color w:val="00000A"/>
-                <w:sz w:val="22"/>
-                <w:szCs w:val="22"/>
-              </w:rPr>
-            </w:pPr>
-            <w:r>
-              <w:rPr>
-                <w:rFonts w:ascii="Arial" w:eastAsia="Arial" w:hAnsi="Arial" w:cs="Arial"/>
-                <w:color w:val="00000A"/>
-                <w:sz w:val="22"/>
-                <w:szCs w:val="22"/>
-              </w:rPr>
-              <w:t>Worked on some desktop and web based project</w:t>
-            </w:r>
-            <w:r>
-              <w:rPr>
-                <w:rFonts w:ascii="Arial" w:eastAsia="Arial" w:hAnsi="Arial" w:cs="Arial"/>
-                <w:color w:val="00000A"/>
-                <w:sz w:val="22"/>
-                <w:szCs w:val="22"/>
-              </w:rPr>
-              <w:t>s</w:t>
-            </w:r>
-            <w:r>
-              <w:rPr>
-                <w:rFonts w:ascii="Arial" w:eastAsia="Arial" w:hAnsi="Arial" w:cs="Arial"/>
-                <w:color w:val="00000A"/>
-                <w:sz w:val="22"/>
-                <w:szCs w:val="22"/>
-              </w:rPr>
-              <w:t xml:space="preserve"> and maintaining cloud infrastructure.</w:t>
-            </w:r>
-          </w:p>
-        </w:tc>
-      </w:tr>
-      <w:tr>
-        <w:trPr>
-          <w:cantSplit/>
-        </w:trPr>
-        <w:tc>
-          <w:tcPr>
-            <w:tcW w:w="11826" w:type="dxa"/>
-            <w:gridSpan w:val="5"/>
+            <w:gridSpan w:val="6"/>
             <w:shd w:val="clear" w:color="auto" w:fill="auto"/>
           </w:tcPr>
           <w:p>
@@ -709,7 +948,7 @@
         <w:tc>
           <w:tcPr>
             <w:tcW w:w="8478" w:type="dxa"/>
-            <w:gridSpan w:val="4"/>
+            <w:gridSpan w:val="5"/>
             <w:shd w:val="clear" w:color="auto" w:fill="auto"/>
           </w:tcPr>
           <w:p>
@@ -759,7 +998,7 @@
         <w:tc>
           <w:tcPr>
             <w:tcW w:w="8478" w:type="dxa"/>
-            <w:gridSpan w:val="4"/>
+            <w:gridSpan w:val="5"/>
             <w:shd w:val="clear" w:color="auto" w:fill="auto"/>
             <w:vAlign w:val="bottom"/>
           </w:tcPr>
@@ -780,7 +1019,7 @@
                 <w:sz w:val="22"/>
                 <w:szCs w:val="22"/>
               </w:rPr>
-              <w:t>Ruby,Vb.net,  PHP</w:t>
+              <w:t>Ruby</w:t>
             </w:r>
           </w:p>
         </w:tc>
@@ -822,7 +1061,7 @@
         <w:tc>
           <w:tcPr>
             <w:tcW w:w="8478" w:type="dxa"/>
-            <w:gridSpan w:val="4"/>
+            <w:gridSpan w:val="5"/>
             <w:shd w:val="clear" w:color="auto" w:fill="auto"/>
             <w:vAlign w:val="bottom"/>
           </w:tcPr>
@@ -885,7 +1124,7 @@
         <w:tc>
           <w:tcPr>
             <w:tcW w:w="8478" w:type="dxa"/>
-            <w:gridSpan w:val="4"/>
+            <w:gridSpan w:val="5"/>
             <w:shd w:val="clear" w:color="auto" w:fill="auto"/>
             <w:vAlign w:val="bottom"/>
           </w:tcPr>
@@ -916,15 +1155,6 @@
                 <w:szCs w:val="22"/>
               </w:rPr>
               <w:t xml:space="preserve"> Jquery,  AJAX, JSON, XML</w:t>
-            </w:r>
-            <w:r>
-              <w:rPr>
-                <w:rFonts w:ascii="Arial" w:eastAsia="Arial" w:hAnsi="Arial" w:cs="Arial"/>
-                <w:color w:val="00000A"/>
-                <w:sz w:val="22"/>
-                <w:szCs w:val="22"/>
-              </w:rPr>
-              <w:t>, Git</w:t>
             </w:r>
           </w:p>
         </w:tc>
@@ -966,7 +1196,7 @@
         <w:tc>
           <w:tcPr>
             <w:tcW w:w="8478" w:type="dxa"/>
-            <w:gridSpan w:val="4"/>
+            <w:gridSpan w:val="5"/>
             <w:shd w:val="clear" w:color="auto" w:fill="auto"/>
             <w:vAlign w:val="bottom"/>
           </w:tcPr>
@@ -987,7 +1217,7 @@
                 <w:sz w:val="22"/>
                 <w:szCs w:val="22"/>
               </w:rPr>
-              <w:t>Ruby on Rails , AngularJS, Twitter Bootstrap</w:t>
+              <w:t>Ruby on Rails , AngularJS</w:t>
             </w:r>
           </w:p>
         </w:tc>
@@ -1029,7 +1259,7 @@
         <w:tc>
           <w:tcPr>
             <w:tcW w:w="8478" w:type="dxa"/>
-            <w:gridSpan w:val="4"/>
+            <w:gridSpan w:val="5"/>
             <w:shd w:val="clear" w:color="auto" w:fill="auto"/>
             <w:vAlign w:val="bottom"/>
           </w:tcPr>
@@ -1059,7 +1289,25 @@
                 <w:sz w:val="22"/>
                 <w:szCs w:val="22"/>
               </w:rPr>
-              <w:t>, Digital Ocean, Continuous Integration, Monitoring Tools.</w:t>
+              <w:t>, Digital Ocean, Continuous Integration,</w:t>
+            </w:r>
+            <w:r>
+              <w:rPr>
+                <w:rFonts w:ascii="Arial" w:eastAsia="Arial" w:hAnsi="Arial" w:cs="Arial"/>
+                <w:color w:val="00000A"/>
+                <w:sz w:val="22"/>
+                <w:szCs w:val="22"/>
+              </w:rPr>
+              <w:t xml:space="preserve"> Git,</w:t>
+            </w:r>
+            <w:r>
+              <w:rPr>
+                <w:rFonts w:ascii="Arial" w:eastAsia="Arial" w:hAnsi="Arial" w:cs="Arial"/>
+                <w:color w:val="00000A"/>
+                <w:sz w:val="22"/>
+                <w:szCs w:val="22"/>
+              </w:rPr>
+              <w:t xml:space="preserve"> Monitoring Tools.</w:t>
             </w:r>
           </w:p>
         </w:tc>
@@ -1085,7 +1333,7 @@
         <w:tc>
           <w:tcPr>
             <w:tcW w:w="8478" w:type="dxa"/>
-            <w:gridSpan w:val="4"/>
+            <w:gridSpan w:val="5"/>
             <w:shd w:val="clear" w:color="auto" w:fill="auto"/>
             <w:vAlign w:val="bottom"/>
           </w:tcPr>
@@ -1144,7 +1392,7 @@
         <w:tc>
           <w:tcPr>
             <w:tcW w:w="8478" w:type="dxa"/>
-            <w:gridSpan w:val="4"/>
+            <w:gridSpan w:val="5"/>
             <w:shd w:val="clear" w:color="auto" w:fill="auto"/>
             <w:vAlign w:val="bottom"/>
           </w:tcPr>
@@ -1169,6 +1417,7 @@
           <w:tcPr>
             <w:tcW w:w="3348" w:type="dxa"/>
             <w:shd w:val="clear" w:color="auto" w:fill="auto"/>
+            <w:vAlign w:val="bottom"/>
           </w:tcPr>
           <w:p>
             <w:pPr>
@@ -1184,25 +1433,26 @@
               <w:rPr>
                 <w:rFonts w:ascii="Arial" w:eastAsia="Arial" w:hAnsi="Arial" w:cs="Arial"/>
                 <w:b/>
-                <w:color w:val="00000A"/>
-              </w:rPr>
-            </w:pPr>
-            <w:r>
-              <w:rPr>
-                <w:rFonts w:ascii="Arial" w:eastAsia="Arial" w:hAnsi="Arial" w:cs="Arial"/>
-                <w:b/>
-                <w:color w:val="00000A"/>
-              </w:rPr>
-              <w:t xml:space="preserve">Institute Website : </w:t>
+                <w:i/>
+                <w:color w:val="00000A"/>
+                <w:u w:val="single"/>
+              </w:rPr>
+            </w:pPr>
+            <w:r>
+              <w:rPr>
+                <w:rFonts w:ascii="Arial" w:eastAsia="Arial" w:hAnsi="Arial" w:cs="Arial"/>
+                <w:b/>
+                <w:color w:val="00000A"/>
+              </w:rPr>
+              <w:t xml:space="preserve">Dbbackups3 </w:t>
             </w:r>
           </w:p>
         </w:tc>
         <w:tc>
           <w:tcPr>
             <w:tcW w:w="8478" w:type="dxa"/>
-            <w:gridSpan w:val="4"/>
-            <w:shd w:val="clear" w:color="auto" w:fill="auto"/>
-            <w:vAlign w:val="bottom"/>
+            <w:gridSpan w:val="5"/>
+            <w:shd w:val="clear" w:color="auto" w:fill="auto"/>
           </w:tcPr>
           <w:p>
             <w:pPr>
@@ -1221,7 +1471,7 @@
                 <w:sz w:val="22"/>
                 <w:szCs w:val="22"/>
               </w:rPr>
-              <w:t>Official website of institute (IIPS-DAVV University).</w:t>
+              <w:t>Published a gem to backup the MYSQL database and save it to AWS S3.</w:t>
             </w:r>
           </w:p>
         </w:tc>
@@ -1234,6 +1484,7 @@
           <w:tcPr>
             <w:tcW w:w="3348" w:type="dxa"/>
             <w:shd w:val="clear" w:color="auto" w:fill="auto"/>
+            <w:vAlign w:val="bottom"/>
           </w:tcPr>
           <w:p>
             <w:pPr>
@@ -1258,24 +1509,15 @@
                 <w:b/>
                 <w:color w:val="00000A"/>
               </w:rPr>
-              <w:t>Feedback System</w:t>
-            </w:r>
-            <w:r>
-              <w:rPr>
-                <w:rFonts w:ascii="Arial" w:eastAsia="Arial" w:hAnsi="Arial" w:cs="Arial"/>
-                <w:b/>
-                <w:color w:val="00000A"/>
-              </w:rPr>
-              <w:t xml:space="preserve"> :</w:t>
+              <w:t>Institute Website :</w:t>
             </w:r>
           </w:p>
         </w:tc>
         <w:tc>
           <w:tcPr>
             <w:tcW w:w="8478" w:type="dxa"/>
-            <w:gridSpan w:val="4"/>
-            <w:shd w:val="clear" w:color="auto" w:fill="auto"/>
-            <w:vAlign w:val="bottom"/>
+            <w:gridSpan w:val="5"/>
+            <w:shd w:val="clear" w:color="auto" w:fill="auto"/>
           </w:tcPr>
           <w:p>
             <w:pPr>
@@ -1294,7 +1536,7 @@
                 <w:sz w:val="22"/>
                 <w:szCs w:val="22"/>
               </w:rPr>
-              <w:t>Feedback system of the institute (IIPS-DAVV University).</w:t>
+              <w:t>Official website of institute (IIPS-DAVV University).</w:t>
             </w:r>
           </w:p>
         </w:tc>
@@ -1307,6 +1549,7 @@
           <w:tcPr>
             <w:tcW w:w="3348" w:type="dxa"/>
             <w:shd w:val="clear" w:color="auto" w:fill="auto"/>
+            <w:vAlign w:val="bottom"/>
           </w:tcPr>
           <w:p>
             <w:pPr>
@@ -1331,16 +1574,24 @@
                 <w:b/>
                 <w:color w:val="00000A"/>
               </w:rPr>
-              <w:t>PBAS :</w:t>
+              <w:t>Feedback System</w:t>
+            </w:r>
+            <w:r>
+              <w:rPr>
+                <w:rFonts w:ascii="Arial" w:eastAsia="Arial" w:hAnsi="Arial" w:cs="Arial"/>
+                <w:b/>
+                <w:color w:val="00000A"/>
+              </w:rPr>
+              <w:t xml:space="preserve"> :</w:t>
             </w:r>
           </w:p>
         </w:tc>
         <w:tc>
           <w:tcPr>
             <w:tcW w:w="8478" w:type="dxa"/>
-            <w:gridSpan w:val="4"/>
-            <w:shd w:val="clear" w:color="auto" w:fill="auto"/>
-            <w:vAlign w:val="bottom"/>
+            <w:gridSpan w:val="5"/>
+            <w:shd w:val="clear" w:color="auto" w:fill="auto"/>
+            <w:vAlign w:val="center"/>
           </w:tcPr>
           <w:p>
             <w:pPr>
@@ -1359,16 +1610,7 @@
                 <w:sz w:val="22"/>
                 <w:szCs w:val="22"/>
               </w:rPr>
-              <w:t xml:space="preserve"> Appraisal System for the faculties of the institute</w:t>
-            </w:r>
-            <w:r>
-              <w:rPr>
-                <w:rFonts w:ascii="Arial" w:eastAsia="Arial" w:hAnsi="Arial" w:cs="Arial"/>
-                <w:color w:val="00000A"/>
-                <w:sz w:val="22"/>
-                <w:szCs w:val="22"/>
-              </w:rPr>
-              <w:t xml:space="preserve"> (IIPS-DAVV University).</w:t>
+              <w:t>Feedback system of the institute (IIPS-DAVV University).</w:t>
             </w:r>
           </w:p>
         </w:tc>
@@ -1381,6 +1623,7 @@
           <w:tcPr>
             <w:tcW w:w="3348" w:type="dxa"/>
             <w:shd w:val="clear" w:color="auto" w:fill="auto"/>
+            <w:vAlign w:val="center"/>
           </w:tcPr>
           <w:p>
             <w:pPr>
@@ -1412,9 +1655,9 @@
         <w:tc>
           <w:tcPr>
             <w:tcW w:w="8478" w:type="dxa"/>
-            <w:gridSpan w:val="4"/>
-            <w:shd w:val="clear" w:color="auto" w:fill="auto"/>
-            <w:vAlign w:val="bottom"/>
+            <w:gridSpan w:val="5"/>
+            <w:shd w:val="clear" w:color="auto" w:fill="auto"/>
+            <w:vAlign w:val="center"/>
           </w:tcPr>
           <w:p>
             <w:pPr>
@@ -1469,6 +1712,7 @@
           <w:tcPr>
             <w:tcW w:w="3348" w:type="dxa"/>
             <w:shd w:val="clear" w:color="auto" w:fill="auto"/>
+            <w:vAlign w:val="center"/>
           </w:tcPr>
           <w:p>
             <w:pPr>
@@ -1502,9 +1746,9 @@
         <w:tc>
           <w:tcPr>
             <w:tcW w:w="8478" w:type="dxa"/>
-            <w:gridSpan w:val="4"/>
-            <w:shd w:val="clear" w:color="auto" w:fill="auto"/>
-            <w:vAlign w:val="bottom"/>
+            <w:gridSpan w:val="5"/>
+            <w:shd w:val="clear" w:color="auto" w:fill="auto"/>
+            <w:vAlign w:val="center"/>
           </w:tcPr>
           <w:p>
             <w:pPr>
@@ -1558,7 +1802,7 @@
         <w:tc>
           <w:tcPr>
             <w:tcW w:w="8478" w:type="dxa"/>
-            <w:gridSpan w:val="4"/>
+            <w:gridSpan w:val="5"/>
             <w:shd w:val="clear" w:color="auto" w:fill="auto"/>
             <w:vAlign w:val="bottom"/>
           </w:tcPr>
@@ -1582,7 +1826,7 @@
         <w:tc>
           <w:tcPr>
             <w:tcW w:w="8798" w:type="dxa"/>
-            <w:gridSpan w:val="4"/>
+            <w:gridSpan w:val="5"/>
             <w:shd w:val="clear" w:color="auto" w:fill="auto"/>
           </w:tcPr>
           <w:p>
@@ -1638,7 +1882,7 @@
         <w:tc>
           <w:tcPr>
             <w:tcW w:w="8798" w:type="dxa"/>
-            <w:gridSpan w:val="4"/>
+            <w:gridSpan w:val="5"/>
             <w:shd w:val="clear" w:color="auto" w:fill="auto"/>
           </w:tcPr>
           <w:p>
@@ -1689,7 +1933,7 @@
         <w:tc>
           <w:tcPr>
             <w:tcW w:w="8798" w:type="dxa"/>
-            <w:gridSpan w:val="4"/>
+            <w:gridSpan w:val="5"/>
             <w:shd w:val="clear" w:color="auto" w:fill="auto"/>
           </w:tcPr>
           <w:p>
@@ -1740,7 +1984,7 @@
         <w:tc>
           <w:tcPr>
             <w:tcW w:w="8798" w:type="dxa"/>
-            <w:gridSpan w:val="4"/>
+            <w:gridSpan w:val="5"/>
             <w:shd w:val="clear" w:color="auto" w:fill="auto"/>
           </w:tcPr>
           <w:p>
@@ -1791,7 +2035,7 @@
         <w:tc>
           <w:tcPr>
             <w:tcW w:w="8798" w:type="dxa"/>
-            <w:gridSpan w:val="4"/>
+            <w:gridSpan w:val="5"/>
             <w:shd w:val="clear" w:color="auto" w:fill="auto"/>
           </w:tcPr>
           <w:p>
@@ -1828,7 +2072,7 @@
         <w:tc>
           <w:tcPr>
             <w:tcW w:w="8798" w:type="dxa"/>
-            <w:gridSpan w:val="4"/>
+            <w:gridSpan w:val="5"/>
             <w:shd w:val="clear" w:color="auto" w:fill="auto"/>
           </w:tcPr>
           <w:p>
@@ -1884,7 +2128,7 @@
         <w:tc>
           <w:tcPr>
             <w:tcW w:w="8798" w:type="dxa"/>
-            <w:gridSpan w:val="4"/>
+            <w:gridSpan w:val="5"/>
             <w:shd w:val="clear" w:color="auto" w:fill="auto"/>
           </w:tcPr>
           <w:p>
@@ -1933,6 +2177,7 @@
           <w:tcPr>
             <w:tcW w:w="3028" w:type="dxa"/>
             <w:shd w:val="clear" w:color="auto" w:fill="auto"/>
+            <w:vAlign w:val="center"/>
           </w:tcPr>
           <w:p>
             <w:pPr>
@@ -1970,129 +2215,6 @@
               </w:rPr>
               <w:t>July 2012 - May 2015</w:t>
             </w:r>
-          </w:p>
-        </w:tc>
-      </w:tr>
-      <w:tr>
-        <w:trPr>
-          <w:cantSplit/>
-        </w:trPr>
-        <w:tc>
-          <w:tcPr>
-            <w:tcW w:w="8798" w:type="dxa"/>
-            <w:gridSpan w:val="4"/>
-            <w:shd w:val="clear" w:color="auto" w:fill="auto"/>
-          </w:tcPr>
-          <w:p>
-            <w:pPr>
-              <w:pStyle w:val="ListParagraph"/>
-              <w:numPr>
-                <w:ilvl w:val="0"/>
-                <w:numId w:val="1"/>
-              </w:numPr>
-              <w:tabs>
-                <w:tab w:val="left" w:pos="1875"/>
-              </w:tabs>
-              <w:spacing w:after="0"/>
-              <w:rPr>
-                <w:rFonts w:ascii="Arial" w:hAnsi="Arial" w:cs="Arial"/>
-              </w:rPr>
-            </w:pPr>
-            <w:r>
-              <w:rPr>
-                <w:rFonts w:ascii="Arial" w:hAnsi="Arial" w:cs="Arial"/>
-              </w:rPr>
-              <w:t>Bachelor of Computer Applications</w:t>
-            </w:r>
-          </w:p>
-          <w:p>
-            <w:pPr>
-              <w:pStyle w:val="ListParagraph"/>
-              <w:tabs>
-                <w:tab w:val="left" w:pos="1875"/>
-              </w:tabs>
-              <w:spacing w:after="0"/>
-              <w:ind w:left="1040"/>
-              <w:rPr>
-                <w:rFonts w:ascii="Arial" w:hAnsi="Arial" w:cs="Arial"/>
-              </w:rPr>
-            </w:pPr>
-            <w:r>
-              <w:rPr>
-                <w:rFonts w:ascii="Arial" w:hAnsi="Arial" w:cs="Arial"/>
-              </w:rPr>
-              <w:t>International Institute of Professional Studies, Devi Ahilya University</w:t>
-            </w:r>
-          </w:p>
-        </w:tc>
-        <w:tc>
-          <w:tcPr>
-            <w:tcW w:w="3028" w:type="dxa"/>
-            <w:shd w:val="clear" w:color="auto" w:fill="auto"/>
-          </w:tcPr>
-          <w:p>
-            <w:pPr>
-              <w:pStyle w:val="LO-normal"/>
-              <w:rPr>
-                <w:rFonts w:ascii="Arial" w:hAnsi="Arial" w:cs="Arial"/>
-                <w:b/>
-                <w:sz w:val="22"/>
-                <w:szCs w:val="22"/>
-              </w:rPr>
-            </w:pPr>
-            <w:r>
-              <w:rPr>
-                <w:rFonts w:ascii="Arial" w:hAnsi="Arial" w:cs="Arial"/>
-                <w:b/>
-                <w:sz w:val="22"/>
-                <w:szCs w:val="22"/>
-              </w:rPr>
-              <w:t>CGPA: 7.6/10</w:t>
-            </w:r>
-          </w:p>
-          <w:p>
-            <w:pPr>
-              <w:pStyle w:val="LO-normal"/>
-              <w:rPr>
-                <w:rFonts w:ascii="Arial" w:hAnsi="Arial" w:cs="Arial"/>
-                <w:sz w:val="22"/>
-                <w:szCs w:val="22"/>
-              </w:rPr>
-            </w:pPr>
-            <w:r>
-              <w:rPr>
-                <w:rFonts w:ascii="Arial" w:hAnsi="Arial" w:cs="Arial"/>
-                <w:sz w:val="22"/>
-                <w:szCs w:val="22"/>
-              </w:rPr>
-              <w:t>July 2009 - May 2012</w:t>
-            </w:r>
-          </w:p>
-        </w:tc>
-      </w:tr>
-      <w:tr>
-        <w:trPr>
-          <w:cantSplit/>
-        </w:trPr>
-        <w:tc>
-          <w:tcPr>
-            <w:tcW w:w="11826" w:type="dxa"/>
-            <w:gridSpan w:val="5"/>
-            <w:shd w:val="clear" w:color="auto" w:fill="auto"/>
-          </w:tcPr>
-          <w:p>
-            <w:pPr>
-              <w:tabs>
-                <w:tab w:val="left" w:pos="1875"/>
-              </w:tabs>
-              <w:spacing w:after="0"/>
-              <w:rPr>
-                <w:rFonts w:ascii="Arial" w:eastAsia="Arial" w:hAnsi="Arial" w:cs="Arial"/>
-                <w:b/>
-                <w:i/>
-                <w:color w:val="00000A"/>
-              </w:rPr>
-            </w:pPr>
           </w:p>
         </w:tc>
       </w:tr>
@@ -2124,8 +2246,6 @@
               <w:tabs>
                 <w:tab w:val="left" w:pos="1875"/>
               </w:tabs>
-            </w:pPr>
-            <w:r>
               <w:rPr>
                 <w:rFonts w:ascii="Arial" w:eastAsia="Arial" w:hAnsi="Arial" w:cs="Arial"/>
                 <w:b/>
@@ -2133,6 +2253,22 @@
                 <w:color w:val="00000A"/>
                 <w:u w:val="single"/>
               </w:rPr>
+            </w:pPr>
+          </w:p>
+          <w:p>
+            <w:pPr>
+              <w:tabs>
+                <w:tab w:val="left" w:pos="1875"/>
+              </w:tabs>
+            </w:pPr>
+            <w:r>
+              <w:rPr>
+                <w:rFonts w:ascii="Arial" w:eastAsia="Arial" w:hAnsi="Arial" w:cs="Arial"/>
+                <w:b/>
+                <w:i/>
+                <w:color w:val="00000A"/>
+                <w:u w:val="single"/>
+              </w:rPr>
               <w:t>Web Profile</w:t>
             </w:r>
             <w:r>
@@ -2152,7 +2288,7 @@
               </w:rPr>
               <w:t xml:space="preserve"> </w:t>
             </w:r>
-            <w:hyperlink r:id="rId7">
+            <w:hyperlink r:id="rId8">
               <w:r>
                 <w:rPr>
                   <w:rStyle w:val="InternetLink"/>
@@ -2169,7 +2305,7 @@
               </w:rPr>
               <w:t xml:space="preserve">, </w:t>
             </w:r>
-            <w:hyperlink r:id="rId8">
+            <w:hyperlink r:id="rId9">
               <w:r>
                 <w:rPr>
                   <w:rStyle w:val="InternetLink"/>
@@ -2186,7 +2322,7 @@
               </w:rPr>
               <w:t xml:space="preserve">, </w:t>
             </w:r>
-            <w:hyperlink r:id="rId9">
+            <w:hyperlink r:id="rId10">
               <w:r>
                 <w:rPr>
                   <w:rStyle w:val="InternetLink"/>
@@ -2202,7 +2338,7 @@
               </w:rPr>
               <w:t xml:space="preserve">, </w:t>
             </w:r>
-            <w:hyperlink r:id="rId10">
+            <w:hyperlink r:id="rId11">
               <w:r>
                 <w:rPr>
                   <w:rStyle w:val="InternetLink"/>
@@ -2214,6 +2350,27 @@
           </w:p>
         </w:tc>
       </w:tr>
+      <w:tr>
+        <w:tc>
+          <w:tcPr>
+            <w:tcW w:w="11808" w:type="dxa"/>
+          </w:tcPr>
+          <w:p>
+            <w:pPr>
+              <w:tabs>
+                <w:tab w:val="left" w:pos="1875"/>
+              </w:tabs>
+              <w:rPr>
+                <w:rFonts w:ascii="Arial" w:eastAsia="Arial" w:hAnsi="Arial" w:cs="Arial"/>
+                <w:b/>
+                <w:i/>
+                <w:color w:val="00000A"/>
+                <w:u w:val="single"/>
+              </w:rPr>
+            </w:pPr>
+          </w:p>
+        </w:tc>
+      </w:tr>
     </w:tbl>
     <w:p>
       <w:pPr>
@@ -2259,8 +2416,12 @@
     </w:p>
     <w:p/>
     <w:sectPr>
-      <w:headerReference w:type="default" r:id="rId11"/>
-      <w:footerReference w:type="default" r:id="rId12"/>
+      <w:headerReference w:type="even" r:id="rId12"/>
+      <w:headerReference w:type="default" r:id="rId13"/>
+      <w:footerReference w:type="even" r:id="rId14"/>
+      <w:footerReference w:type="default" r:id="rId15"/>
+      <w:headerReference w:type="first" r:id="rId16"/>
+      <w:footerReference w:type="first" r:id="rId17"/>
       <w:pgSz w:w="12240" w:h="15840"/>
       <w:pgMar w:top="1440" w:right="270" w:bottom="1440" w:left="360" w:header="720" w:footer="720" w:gutter="0"/>
       <w:cols w:space="720"/>
@@ -2297,6 +2458,26 @@
 </file>
 
 <file path=word/footer1.xml><?xml version="1.0" encoding="utf-8"?>
+<w:ftr xmlns:ve="http://schemas.openxmlformats.org/markup-compatibility/2006" xmlns:o="urn:schemas-microsoft-com:office:office" xmlns:r="http://schemas.openxmlformats.org/officeDocument/2006/relationships" xmlns:m="http://schemas.openxmlformats.org/officeDocument/2006/math" xmlns:v="urn:schemas-microsoft-com:vml" xmlns:wp="http://schemas.openxmlformats.org/drawingml/2006/wordprocessingDrawing" xmlns:w10="urn:schemas-microsoft-com:office:word" xmlns:w="http://schemas.openxmlformats.org/wordprocessingml/2006/main" xmlns:wne="http://schemas.microsoft.com/office/word/2006/wordml">
+  <w:p>
+    <w:pPr>
+      <w:pStyle w:val="Footer"/>
+    </w:pPr>
+  </w:p>
+</w:ftr>
+</file>
+
+<file path=word/footer2.xml><?xml version="1.0" encoding="utf-8"?>
+<w:ftr xmlns:ve="http://schemas.openxmlformats.org/markup-compatibility/2006" xmlns:o="urn:schemas-microsoft-com:office:office" xmlns:r="http://schemas.openxmlformats.org/officeDocument/2006/relationships" xmlns:m="http://schemas.openxmlformats.org/officeDocument/2006/math" xmlns:v="urn:schemas-microsoft-com:vml" xmlns:wp="http://schemas.openxmlformats.org/drawingml/2006/wordprocessingDrawing" xmlns:w10="urn:schemas-microsoft-com:office:word" xmlns:w="http://schemas.openxmlformats.org/wordprocessingml/2006/main" xmlns:wne="http://schemas.microsoft.com/office/word/2006/wordml">
+  <w:p>
+    <w:pPr>
+      <w:pStyle w:val="Footer"/>
+    </w:pPr>
+  </w:p>
+</w:ftr>
+</file>
+
+<file path=word/footer3.xml><?xml version="1.0" encoding="utf-8"?>
 <w:ftr xmlns:ve="http://schemas.openxmlformats.org/markup-compatibility/2006" xmlns:o="urn:schemas-microsoft-com:office:office" xmlns:r="http://schemas.openxmlformats.org/officeDocument/2006/relationships" xmlns:m="http://schemas.openxmlformats.org/officeDocument/2006/math" xmlns:v="urn:schemas-microsoft-com:vml" xmlns:wp="http://schemas.openxmlformats.org/drawingml/2006/wordprocessingDrawing" xmlns:w10="urn:schemas-microsoft-com:office:word" xmlns:w="http://schemas.openxmlformats.org/wordprocessingml/2006/main" xmlns:wne="http://schemas.microsoft.com/office/word/2006/wordml">
   <w:p>
     <w:pPr>
@@ -2363,6 +2544,26 @@
 </w:hdr>
 </file>
 
+<file path=word/header2.xml><?xml version="1.0" encoding="utf-8"?>
+<w:hdr xmlns:ve="http://schemas.openxmlformats.org/markup-compatibility/2006" xmlns:o="urn:schemas-microsoft-com:office:office" xmlns:r="http://schemas.openxmlformats.org/officeDocument/2006/relationships" xmlns:m="http://schemas.openxmlformats.org/officeDocument/2006/math" xmlns:v="urn:schemas-microsoft-com:vml" xmlns:wp="http://schemas.openxmlformats.org/drawingml/2006/wordprocessingDrawing" xmlns:w10="urn:schemas-microsoft-com:office:word" xmlns:w="http://schemas.openxmlformats.org/wordprocessingml/2006/main" xmlns:wne="http://schemas.microsoft.com/office/word/2006/wordml">
+  <w:p>
+    <w:pPr>
+      <w:pStyle w:val="Header"/>
+    </w:pPr>
+  </w:p>
+</w:hdr>
+</file>
+
+<file path=word/header3.xml><?xml version="1.0" encoding="utf-8"?>
+<w:hdr xmlns:ve="http://schemas.openxmlformats.org/markup-compatibility/2006" xmlns:o="urn:schemas-microsoft-com:office:office" xmlns:r="http://schemas.openxmlformats.org/officeDocument/2006/relationships" xmlns:m="http://schemas.openxmlformats.org/officeDocument/2006/math" xmlns:v="urn:schemas-microsoft-com:vml" xmlns:wp="http://schemas.openxmlformats.org/drawingml/2006/wordprocessingDrawing" xmlns:w10="urn:schemas-microsoft-com:office:word" xmlns:w="http://schemas.openxmlformats.org/wordprocessingml/2006/main" xmlns:wne="http://schemas.microsoft.com/office/word/2006/wordml">
+  <w:p>
+    <w:pPr>
+      <w:pStyle w:val="Header"/>
+    </w:pPr>
+  </w:p>
+</w:hdr>
+</file>
+
 <file path=word/numbering.xml><?xml version="1.0" encoding="utf-8"?>
 <w:numbering xmlns:ve="http://schemas.openxmlformats.org/markup-compatibility/2006" xmlns:o="urn:schemas-microsoft-com:office:office" xmlns:r="http://schemas.openxmlformats.org/officeDocument/2006/relationships" xmlns:m="http://schemas.openxmlformats.org/officeDocument/2006/math" xmlns:v="urn:schemas-microsoft-com:vml" xmlns:wp="http://schemas.openxmlformats.org/drawingml/2006/wordprocessingDrawing" xmlns:w10="urn:schemas-microsoft-com:office:word" xmlns:w="http://schemas.openxmlformats.org/wordprocessingml/2006/main" xmlns:wne="http://schemas.microsoft.com/office/word/2006/wordml">
   <w:abstractNum w:abstractNumId="0">
@@ -2481,7 +2682,7 @@
   <w:abstractNum w:abstractNumId="1">
     <w:nsid w:val="2314615E"/>
     <w:multiLevelType w:val="hybridMultilevel"/>
-    <w:tmpl w:val="45FC6748"/>
+    <w:tmpl w:val="635E8A80"/>
     <w:lvl w:ilvl="0" w:tplc="04090001">
       <w:start w:val="1"/>
       <w:numFmt w:val="bullet"/>
@@ -3666,6 +3867,17 @@
       </w:tblCellMar>
     </w:tblPr>
   </w:style>
+  <w:style w:type="character" w:styleId="Hyperlink">
+    <w:name w:val="Hyperlink"/>
+    <w:basedOn w:val="DefaultParagraphFont"/>
+    <w:uiPriority w:val="99"/>
+    <w:unhideWhenUsed/>
+    <w:rsid w:val="00035A4A"/>
+    <w:rPr>
+      <w:color w:val="0000FF" w:themeColor="hyperlink"/>
+      <w:u w:val="single"/>
+    </w:rPr>
+  </w:style>
 </w:styles>
 </file>
 

</xml_diff>